<commit_message>
Update QR code footnote
</commit_message>
<xml_diff>
--- a/static/files/2014-Maxis-CV-with-pubs.docx
+++ b/static/files/2014-Maxis-CV-with-pubs.docx
@@ -3677,24 +3677,161 @@
         </w:rPr>
         <w:t>)</w:t>
       </w:r>
+    </w:p>
+    <w:p>
+      <w:pPr>
+        <w:ind w:left="480"/>
+        <w:rPr>
+          <w:rFonts w:ascii="Times New Roman" w:eastAsia="標楷體" w:hAnsi="Times New Roman" w:cs="Times New Roman"/>
+        </w:rPr>
+      </w:pPr>
       <w:bookmarkStart w:id="0" w:name="_GoBack"/>
       <w:bookmarkEnd w:id="0"/>
-    </w:p>
-    <w:p>
-      <w:pPr>
-        <w:ind w:left="480"/>
-        <w:rPr>
-          <w:rFonts w:ascii="Times New Roman" w:eastAsia="標楷體" w:hAnsi="Times New Roman" w:cs="Times New Roman"/>
-        </w:rPr>
-      </w:pPr>
       <w:r>
         <w:rPr>
           <w:rFonts w:ascii="Times New Roman" w:eastAsia="標楷體" w:hAnsi="Times New Roman" w:cs="Times New Roman"/>
           <w:noProof/>
           <w:szCs w:val="24"/>
         </w:rPr>
+        <mc:AlternateContent>
+          <mc:Choice Requires="wps">
+            <w:drawing>
+              <wp:anchor distT="0" distB="0" distL="114300" distR="114300" simplePos="0" relativeHeight="251659264" behindDoc="0" locked="0" layoutInCell="1" allowOverlap="1" wp14:anchorId="1C58656E" wp14:editId="17777268">
+                <wp:simplePos x="0" y="0"/>
+                <wp:positionH relativeFrom="column">
+                  <wp:posOffset>5372100</wp:posOffset>
+                </wp:positionH>
+                <wp:positionV relativeFrom="paragraph">
+                  <wp:posOffset>914400</wp:posOffset>
+                </wp:positionV>
+                <wp:extent cx="914400" cy="342900"/>
+                <wp:effectExtent l="0" t="0" r="0" b="12700"/>
+                <wp:wrapSquare wrapText="bothSides"/>
+                <wp:docPr id="3" name="文字方塊 3"/>
+                <wp:cNvGraphicFramePr/>
+                <a:graphic xmlns:a="http://schemas.openxmlformats.org/drawingml/2006/main">
+                  <a:graphicData uri="http://schemas.microsoft.com/office/word/2010/wordprocessingShape">
+                    <wps:wsp>
+                      <wps:cNvSpPr txBox="1"/>
+                      <wps:spPr>
+                        <a:xfrm>
+                          <a:off x="0" y="0"/>
+                          <a:ext cx="914400" cy="342900"/>
+                        </a:xfrm>
+                        <a:prstGeom prst="rect">
+                          <a:avLst/>
+                        </a:prstGeom>
+                        <a:noFill/>
+                        <a:ln>
+                          <a:noFill/>
+                        </a:ln>
+                        <a:effectLst/>
+                        <a:extLst>
+                          <a:ext uri="{C572A759-6A51-4108-AA02-DFA0A04FC94B}">
+                            <ma14:wrappingTextBoxFlag xmlns:ma14="http://schemas.microsoft.com/office/mac/drawingml/2011/main"/>
+                          </a:ext>
+                        </a:extLst>
+                      </wps:spPr>
+                      <wps:style>
+                        <a:lnRef idx="0">
+                          <a:schemeClr val="accent1"/>
+                        </a:lnRef>
+                        <a:fillRef idx="0">
+                          <a:schemeClr val="accent1"/>
+                        </a:fillRef>
+                        <a:effectRef idx="0">
+                          <a:schemeClr val="accent1"/>
+                        </a:effectRef>
+                        <a:fontRef idx="minor">
+                          <a:schemeClr val="dk1"/>
+                        </a:fontRef>
+                      </wps:style>
+                      <wps:txbx>
+                        <w:txbxContent>
+                          <w:p>
+                            <w:pPr>
+                              <w:rPr>
+                                <w:sz w:val="20"/>
+                              </w:rPr>
+                            </w:pPr>
+                            <w:proofErr w:type="gramStart"/>
+                            <w:r>
+                              <w:rPr>
+                                <w:sz w:val="20"/>
+                              </w:rPr>
+                              <w:t>my</w:t>
+                            </w:r>
+                            <w:proofErr w:type="gramEnd"/>
+                            <w:r>
+                              <w:rPr>
+                                <w:sz w:val="20"/>
+                              </w:rPr>
+                              <w:t xml:space="preserve"> website</w:t>
+                            </w:r>
+                          </w:p>
+                        </w:txbxContent>
+                      </wps:txbx>
+                      <wps:bodyPr rot="0" spcFirstLastPara="0" vertOverflow="overflow" horzOverflow="overflow" vert="horz" wrap="square" lIns="91440" tIns="45720" rIns="91440" bIns="45720" numCol="1" spcCol="0" rtlCol="0" fromWordArt="0" anchor="t" anchorCtr="0" forceAA="0" compatLnSpc="1">
+                        <a:prstTxWarp prst="textNoShape">
+                          <a:avLst/>
+                        </a:prstTxWarp>
+                        <a:noAutofit/>
+                      </wps:bodyPr>
+                    </wps:wsp>
+                  </a:graphicData>
+                </a:graphic>
+                <wp14:sizeRelH relativeFrom="margin">
+                  <wp14:pctWidth>0</wp14:pctWidth>
+                </wp14:sizeRelH>
+              </wp:anchor>
+            </w:drawing>
+          </mc:Choice>
+          <mc:Fallback>
+            <w:pict>
+              <v:shapetype id="_x0000_t202" coordsize="21600,21600" o:spt="202" path="m0,0l0,21600,21600,21600,21600,0xe">
+                <v:stroke joinstyle="miter"/>
+                <v:path gradientshapeok="t" o:connecttype="rect"/>
+              </v:shapetype>
+              <v:shape id="文字方塊 3" o:spid="_x0000_s1026" type="#_x0000_t202" style="position:absolute;left:0;text-align:left;margin-left:423pt;margin-top:1in;width:1in;height:27pt;z-index:251659264;visibility:visible;mso-wrap-style:square;mso-width-percent:0;mso-wrap-distance-left:9pt;mso-wrap-distance-top:0;mso-wrap-distance-right:9pt;mso-wrap-distance-bottom:0;mso-position-horizontal:absolute;mso-position-horizontal-relative:text;mso-position-vertical:absolute;mso-position-vertical-relative:text;mso-width-percent:0;mso-width-relative:margin;v-text-anchor:top" o:gfxdata="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" filled="f" stroked="f">
+                <v:textbox>
+                  <w:txbxContent>
+                    <w:p>
+                      <w:pPr>
+                        <w:rPr>
+                          <w:sz w:val="20"/>
+                        </w:rPr>
+                      </w:pPr>
+                      <w:proofErr w:type="gramStart"/>
+                      <w:r>
+                        <w:rPr>
+                          <w:sz w:val="20"/>
+                        </w:rPr>
+                        <w:t>my</w:t>
+                      </w:r>
+                      <w:proofErr w:type="gramEnd"/>
+                      <w:r>
+                        <w:rPr>
+                          <w:sz w:val="20"/>
+                        </w:rPr>
+                        <w:t xml:space="preserve"> website</w:t>
+                      </w:r>
+                    </w:p>
+                  </w:txbxContent>
+                </v:textbox>
+                <w10:wrap type="square"/>
+              </v:shape>
+            </w:pict>
+          </mc:Fallback>
+        </mc:AlternateContent>
+      </w:r>
+      <w:r>
+        <w:rPr>
+          <w:rFonts w:ascii="Times New Roman" w:eastAsia="標楷體" w:hAnsi="Times New Roman" w:cs="Times New Roman"/>
+          <w:noProof/>
+          <w:szCs w:val="24"/>
+        </w:rPr>
         <w:drawing>
-          <wp:anchor distT="0" distB="0" distL="114300" distR="114300" simplePos="0" relativeHeight="251658240" behindDoc="0" locked="0" layoutInCell="1" allowOverlap="1" wp14:anchorId="57EEB78E" wp14:editId="5A3308CC">
+          <wp:anchor distT="0" distB="0" distL="114300" distR="114300" simplePos="0" relativeHeight="251658240" behindDoc="0" locked="0" layoutInCell="1" allowOverlap="1" wp14:anchorId="57EEB78E" wp14:editId="136EA9DE">
             <wp:simplePos x="0" y="0"/>
             <wp:positionH relativeFrom="column">
               <wp:posOffset>5372100</wp:posOffset>
@@ -3702,8 +3839,8 @@
             <wp:positionV relativeFrom="paragraph">
               <wp:posOffset>228600</wp:posOffset>
             </wp:positionV>
-            <wp:extent cx="914400" cy="914400"/>
-            <wp:effectExtent l="0" t="0" r="0" b="0"/>
+            <wp:extent cx="800100" cy="800100"/>
+            <wp:effectExtent l="0" t="0" r="12700" b="12700"/>
             <wp:wrapSquare wrapText="bothSides"/>
             <wp:docPr id="1" name="Picture 1" descr="Maxis:Users:maxis:projects:maxis1718.github.io:static:files:maxis1718.github.io.png"/>
             <wp:cNvGraphicFramePr>
@@ -3734,7 +3871,7 @@
                   <pic:spPr bwMode="auto">
                     <a:xfrm>
                       <a:off x="0" y="0"/>
-                      <a:ext cx="914400" cy="914400"/>
+                      <a:ext cx="800100" cy="800100"/>
                     </a:xfrm>
                     <a:prstGeom prst="rect">
                       <a:avLst/>
@@ -4775,6 +4912,7 @@
   <w:style w:type="character" w:default="1" w:styleId="a0">
     <w:name w:val="Default Paragraph Font"/>
     <w:uiPriority w:val="1"/>
+    <w:semiHidden/>
     <w:unhideWhenUsed/>
   </w:style>
   <w:style w:type="table" w:default="1" w:styleId="a1">
@@ -5084,6 +5222,7 @@
   <w:style w:type="character" w:default="1" w:styleId="a0">
     <w:name w:val="Default Paragraph Font"/>
     <w:uiPriority w:val="1"/>
+    <w:semiHidden/>
     <w:unhideWhenUsed/>
   </w:style>
   <w:style w:type="table" w:default="1" w:styleId="a1">
@@ -5497,7 +5636,7 @@
 </file>
 
 <file path=customXml/itemProps1.xml><?xml version="1.0" encoding="utf-8"?>
-<ds:datastoreItem xmlns:ds="http://schemas.openxmlformats.org/officeDocument/2006/customXml" ds:itemID="{6CE8E3CF-C092-0D42-8A3D-79749FC90E27}">
+<ds:datastoreItem xmlns:ds="http://schemas.openxmlformats.org/officeDocument/2006/customXml" ds:itemID="{E77A4A54-BE58-E24E-8CCB-0B8412DA8F1F}">
   <ds:schemaRefs>
     <ds:schemaRef ds:uri="http://schemas.openxmlformats.org/officeDocument/2006/bibliography"/>
   </ds:schemaRefs>

</xml_diff>

<commit_message>
Update address in CV .docx/.pdf
</commit_message>
<xml_diff>
--- a/static/files/2014-Maxis-CV-with-pubs.docx
+++ b/static/files/2014-Maxis-CV-with-pubs.docx
@@ -142,6 +142,26 @@
         <w:rPr>
           <w:rFonts w:ascii="Times New Roman" w:eastAsia="標楷體" w:hAnsi="Times New Roman" w:cs="Times New Roman"/>
         </w:rPr>
+        <w:t xml:space="preserve">R501, </w:t>
+      </w:r>
+      <w:r>
+        <w:rPr>
+          <w:rFonts w:ascii="Times New Roman" w:eastAsia="標楷體" w:hAnsi="Times New Roman" w:cs="Times New Roman"/>
+        </w:rPr>
+        <w:t>Institute of Information Science</w:t>
+      </w:r>
+    </w:p>
+    <w:p>
+      <w:pPr>
+        <w:jc w:val="center"/>
+        <w:rPr>
+          <w:rFonts w:ascii="Times New Roman" w:eastAsia="標楷體" w:hAnsi="Times New Roman" w:cs="Times New Roman"/>
+        </w:rPr>
+      </w:pPr>
+      <w:r>
+        <w:rPr>
+          <w:rFonts w:ascii="Times New Roman" w:eastAsia="標楷體" w:hAnsi="Times New Roman" w:cs="Times New Roman"/>
+        </w:rPr>
         <w:t xml:space="preserve">128 Academia Road, Section 2, </w:t>
       </w:r>
       <w:proofErr w:type="spellStart"/>
@@ -158,6 +178,8 @@
         </w:rPr>
         <w:t>, Taipei 11529, Taiwan</w:t>
       </w:r>
+      <w:bookmarkStart w:id="0" w:name="_GoBack"/>
+      <w:bookmarkEnd w:id="0"/>
     </w:p>
     <w:p>
       <w:pPr>
@@ -194,7 +216,7 @@
     </w:p>
     <w:tbl>
       <w:tblPr>
-        <w:tblStyle w:val="a6"/>
+        <w:tblStyle w:val="TableGrid"/>
         <w:tblW w:w="0" w:type="auto"/>
         <w:tblLook w:val="04A0" w:firstRow="1" w:lastRow="0" w:firstColumn="1" w:lastColumn="0" w:noHBand="0" w:noVBand="1"/>
       </w:tblPr>
@@ -286,7 +308,7 @@
       <w:hyperlink r:id="rId7" w:history="1">
         <w:r>
           <w:rPr>
-            <w:rStyle w:val="a5"/>
+            <w:rStyle w:val="Hyperlink"/>
             <w:rFonts w:ascii="Times New Roman" w:eastAsia="標楷體" w:hAnsi="Times New Roman" w:cs="Times New Roman"/>
             <w:color w:val="000000" w:themeColor="text1"/>
             <w:u w:val="none"/>
@@ -622,7 +644,7 @@
     </w:p>
     <w:tbl>
       <w:tblPr>
-        <w:tblStyle w:val="a6"/>
+        <w:tblStyle w:val="TableGrid"/>
         <w:tblW w:w="10064" w:type="dxa"/>
         <w:tblInd w:w="534" w:type="dxa"/>
         <w:tblBorders>
@@ -730,7 +752,7 @@
             <w:hyperlink r:id="rId8" w:history="1">
               <w:r>
                 <w:rPr>
-                  <w:rStyle w:val="a5"/>
+                  <w:rStyle w:val="Hyperlink"/>
                   <w:rFonts w:ascii="Times New Roman" w:eastAsia="標楷體" w:hAnsi="Times New Roman" w:cs="Times New Roman"/>
                   <w:b/>
                   <w:color w:val="000000" w:themeColor="text1"/>
@@ -797,7 +819,7 @@
             <w:hyperlink r:id="rId9" w:history="1">
               <w:r>
                 <w:rPr>
-                  <w:rStyle w:val="a5"/>
+                  <w:rStyle w:val="Hyperlink"/>
                   <w:rFonts w:ascii="Times New Roman" w:eastAsia="標楷體" w:hAnsi="Times New Roman" w:cs="Times New Roman"/>
                   <w:color w:val="000000" w:themeColor="text1"/>
                   <w:szCs w:val="24"/>
@@ -1387,21 +1409,12 @@
                 <w:szCs w:val="30"/>
               </w:rPr>
             </w:pPr>
-            <w:proofErr w:type="gramStart"/>
-            <w:r>
-              <w:rPr>
-                <w:rFonts w:ascii="Times New Roman" w:eastAsia="標楷體" w:hAnsi="Times New Roman" w:cs="Times New Roman"/>
-                <w:szCs w:val="24"/>
-              </w:rPr>
-              <w:t>related</w:t>
-            </w:r>
-            <w:proofErr w:type="gramEnd"/>
-            <w:r>
-              <w:rPr>
-                <w:rFonts w:ascii="Times New Roman" w:eastAsia="標楷體" w:hAnsi="Times New Roman" w:cs="Times New Roman"/>
-                <w:szCs w:val="24"/>
-              </w:rPr>
-              <w:t xml:space="preserve"> </w:t>
+            <w:r>
+              <w:rPr>
+                <w:rFonts w:ascii="Times New Roman" w:eastAsia="標楷體" w:hAnsi="Times New Roman" w:cs="Times New Roman"/>
+                <w:szCs w:val="24"/>
+              </w:rPr>
+              <w:t xml:space="preserve">related </w:t>
             </w:r>
             <w:r>
               <w:rPr>
@@ -1537,7 +1550,7 @@
             <w:hyperlink r:id="rId10" w:history="1">
               <w:r>
                 <w:rPr>
-                  <w:rStyle w:val="a5"/>
+                  <w:rStyle w:val="Hyperlink"/>
                   <w:rFonts w:ascii="Times New Roman" w:eastAsia="標楷體" w:hAnsi="Times New Roman" w:cs="Times New Roman"/>
                   <w:b/>
                   <w:color w:val="000000" w:themeColor="text1"/>
@@ -1596,7 +1609,7 @@
             <w:hyperlink r:id="rId11" w:history="1">
               <w:r>
                 <w:rPr>
-                  <w:rStyle w:val="a5"/>
+                  <w:rStyle w:val="Hyperlink"/>
                   <w:rFonts w:ascii="Times New Roman" w:eastAsia="標楷體" w:hAnsi="Times New Roman" w:cs="Times New Roman"/>
                   <w:color w:val="000000" w:themeColor="text1"/>
                   <w:szCs w:val="24"/>
@@ -1724,21 +1737,12 @@
                 <w:szCs w:val="24"/>
               </w:rPr>
             </w:pPr>
-            <w:proofErr w:type="gramStart"/>
-            <w:r>
-              <w:rPr>
-                <w:rFonts w:ascii="Times New Roman" w:eastAsia="標楷體" w:hAnsi="Times New Roman" w:cs="Times New Roman"/>
-                <w:szCs w:val="24"/>
-              </w:rPr>
-              <w:t>web</w:t>
-            </w:r>
-            <w:proofErr w:type="gramEnd"/>
-            <w:r>
-              <w:rPr>
-                <w:rFonts w:ascii="Times New Roman" w:eastAsia="標楷體" w:hAnsi="Times New Roman" w:cs="Times New Roman"/>
-                <w:szCs w:val="24"/>
-              </w:rPr>
-              <w:t>-scale data sources</w:t>
+            <w:r>
+              <w:rPr>
+                <w:rFonts w:ascii="Times New Roman" w:eastAsia="標楷體" w:hAnsi="Times New Roman" w:cs="Times New Roman"/>
+                <w:szCs w:val="24"/>
+              </w:rPr>
+              <w:t>web-scale data sources</w:t>
             </w:r>
             <w:r>
               <w:rPr>
@@ -2035,7 +2039,7 @@
             <w:hyperlink r:id="rId12" w:history="1">
               <w:r>
                 <w:rPr>
-                  <w:rStyle w:val="a5"/>
+                  <w:rStyle w:val="Hyperlink"/>
                   <w:rFonts w:ascii="Times New Roman" w:eastAsia="標楷體" w:hAnsi="Times New Roman" w:cs="Times New Roman"/>
                   <w:color w:val="000000" w:themeColor="text1"/>
                   <w:szCs w:val="24"/>
@@ -2073,21 +2077,12 @@
               </w:rPr>
               <w:t xml:space="preserve">        </w:t>
             </w:r>
-            <w:proofErr w:type="gramStart"/>
-            <w:r>
-              <w:rPr>
-                <w:rFonts w:ascii="Times New Roman" w:eastAsia="標楷體" w:hAnsi="Times New Roman" w:cs="Times New Roman"/>
-                <w:szCs w:val="24"/>
-              </w:rPr>
-              <w:t>and</w:t>
-            </w:r>
-            <w:proofErr w:type="gramEnd"/>
-            <w:r>
-              <w:rPr>
-                <w:rFonts w:ascii="Times New Roman" w:eastAsia="標楷體" w:hAnsi="Times New Roman" w:cs="Times New Roman"/>
-                <w:szCs w:val="24"/>
-              </w:rPr>
-              <w:t xml:space="preserve"> “Flashcard”, for language learning</w:t>
+            <w:r>
+              <w:rPr>
+                <w:rFonts w:ascii="Times New Roman" w:eastAsia="標楷體" w:hAnsi="Times New Roman" w:cs="Times New Roman"/>
+                <w:szCs w:val="24"/>
+              </w:rPr>
+              <w:t>and “Flashcard”, for language learning</w:t>
             </w:r>
             <w:r>
               <w:rPr>
@@ -2169,7 +2164,7 @@
             <w:hyperlink r:id="rId13" w:history="1">
               <w:r>
                 <w:rPr>
-                  <w:rStyle w:val="a5"/>
+                  <w:rStyle w:val="Hyperlink"/>
                   <w:rFonts w:ascii="Times New Roman" w:eastAsia="標楷體" w:hAnsi="Times New Roman" w:cs="Times New Roman"/>
                   <w:bCs/>
                   <w:color w:val="000000" w:themeColor="text1"/>
@@ -2517,21 +2512,12 @@
               </w:rPr>
               <w:t xml:space="preserve"> </w:t>
             </w:r>
-            <w:proofErr w:type="gramStart"/>
-            <w:r>
-              <w:rPr>
-                <w:rFonts w:ascii="Times New Roman" w:eastAsia="標楷體" w:hAnsi="Times New Roman" w:cs="Times New Roman"/>
-                <w:szCs w:val="24"/>
-              </w:rPr>
-              <w:t>corpora</w:t>
-            </w:r>
-            <w:proofErr w:type="gramEnd"/>
-            <w:r>
-              <w:rPr>
-                <w:rFonts w:ascii="Times New Roman" w:eastAsia="標楷體" w:hAnsi="Times New Roman" w:cs="Times New Roman"/>
-                <w:szCs w:val="24"/>
-              </w:rPr>
-              <w:t xml:space="preserve"> in s</w:t>
+            <w:r>
+              <w:rPr>
+                <w:rFonts w:ascii="Times New Roman" w:eastAsia="標楷體" w:hAnsi="Times New Roman" w:cs="Times New Roman"/>
+                <w:szCs w:val="24"/>
+              </w:rPr>
+              <w:t>corpora in s</w:t>
             </w:r>
             <w:r>
               <w:rPr>
@@ -2587,7 +2573,7 @@
             <w:hyperlink r:id="rId14" w:history="1">
               <w:r>
                 <w:rPr>
-                  <w:rStyle w:val="a5"/>
+                  <w:rStyle w:val="Hyperlink"/>
                   <w:rFonts w:ascii="Times New Roman" w:eastAsia="標楷體" w:hAnsi="Times New Roman" w:cs="Times New Roman"/>
                   <w:color w:val="000000" w:themeColor="text1"/>
                   <w:szCs w:val="24"/>
@@ -2763,7 +2749,6 @@
           <w:color w:val="800000"/>
           <w:sz w:val="36"/>
         </w:rPr>
-        <w:lastRenderedPageBreak/>
         <w:t>P</w:t>
       </w:r>
       <w:r>
@@ -2778,7 +2763,7 @@
     </w:p>
     <w:p>
       <w:pPr>
-        <w:pStyle w:val="a3"/>
+        <w:pStyle w:val="ListParagraph"/>
         <w:ind w:leftChars="0" w:left="840"/>
         <w:rPr>
           <w:rFonts w:ascii="Times New Roman" w:eastAsia="標楷體" w:hAnsi="Times New Roman" w:cs="Times New Roman"/>
@@ -2787,7 +2772,7 @@
     </w:p>
     <w:p>
       <w:pPr>
-        <w:pStyle w:val="a3"/>
+        <w:pStyle w:val="ListParagraph"/>
         <w:numPr>
           <w:ilvl w:val="0"/>
           <w:numId w:val="6"/>
@@ -2898,7 +2883,7 @@
     </w:p>
     <w:p>
       <w:pPr>
-        <w:pStyle w:val="a3"/>
+        <w:pStyle w:val="ListParagraph"/>
         <w:ind w:leftChars="0" w:left="1113"/>
         <w:jc w:val="both"/>
         <w:rPr>
@@ -2908,7 +2893,7 @@
     </w:p>
     <w:p>
       <w:pPr>
-        <w:pStyle w:val="a3"/>
+        <w:pStyle w:val="ListParagraph"/>
         <w:numPr>
           <w:ilvl w:val="0"/>
           <w:numId w:val="6"/>
@@ -2984,7 +2969,7 @@
     </w:p>
     <w:p>
       <w:pPr>
-        <w:pStyle w:val="a3"/>
+        <w:pStyle w:val="ListParagraph"/>
         <w:ind w:leftChars="0" w:left="1113"/>
         <w:jc w:val="both"/>
         <w:rPr>
@@ -2994,7 +2979,7 @@
     </w:p>
     <w:p>
       <w:pPr>
-        <w:pStyle w:val="a3"/>
+        <w:pStyle w:val="ListParagraph"/>
         <w:numPr>
           <w:ilvl w:val="0"/>
           <w:numId w:val="6"/>
@@ -3120,7 +3105,7 @@
     </w:p>
     <w:p>
       <w:pPr>
-        <w:pStyle w:val="a3"/>
+        <w:pStyle w:val="ListParagraph"/>
         <w:ind w:leftChars="0" w:left="1233"/>
         <w:jc w:val="both"/>
         <w:rPr>
@@ -3130,7 +3115,7 @@
     </w:p>
     <w:p>
       <w:pPr>
-        <w:pStyle w:val="a3"/>
+        <w:pStyle w:val="ListParagraph"/>
         <w:numPr>
           <w:ilvl w:val="0"/>
           <w:numId w:val="6"/>
@@ -3243,7 +3228,7 @@
     </w:p>
     <w:p>
       <w:pPr>
-        <w:pStyle w:val="a3"/>
+        <w:pStyle w:val="ListParagraph"/>
         <w:numPr>
           <w:ilvl w:val="0"/>
           <w:numId w:val="6"/>
@@ -3350,7 +3335,7 @@
     </w:p>
     <w:p>
       <w:pPr>
-        <w:pStyle w:val="a3"/>
+        <w:pStyle w:val="ListParagraph"/>
         <w:numPr>
           <w:ilvl w:val="0"/>
           <w:numId w:val="6"/>
@@ -3393,21 +3378,7 @@
         <w:rPr>
           <w:rFonts w:ascii="Times New Roman" w:eastAsia="標楷體" w:hAnsi="Times New Roman" w:cs="Times New Roman"/>
         </w:rPr>
-        <w:t xml:space="preserve"> </w:t>
-      </w:r>
-      <w:proofErr w:type="gramStart"/>
-      <w:r>
-        <w:rPr>
-          <w:rFonts w:ascii="Times New Roman" w:eastAsia="標楷體" w:hAnsi="Times New Roman" w:cs="Times New Roman"/>
-        </w:rPr>
-        <w:t>Chen ,</w:t>
-      </w:r>
-      <w:proofErr w:type="gramEnd"/>
-      <w:r>
-        <w:rPr>
-          <w:rFonts w:ascii="Times New Roman" w:eastAsia="標楷體" w:hAnsi="Times New Roman" w:cs="Times New Roman"/>
-        </w:rPr>
-        <w:t xml:space="preserve"> </w:t>
+        <w:t xml:space="preserve"> Chen , </w:t>
       </w:r>
       <w:r>
         <w:rPr>
@@ -3491,7 +3462,7 @@
     </w:p>
     <w:p>
       <w:pPr>
-        <w:pStyle w:val="a3"/>
+        <w:pStyle w:val="ListParagraph"/>
         <w:numPr>
           <w:ilvl w:val="0"/>
           <w:numId w:val="6"/>
@@ -3685,13 +3656,12 @@
           <w:rFonts w:ascii="Times New Roman" w:eastAsia="標楷體" w:hAnsi="Times New Roman" w:cs="Times New Roman"/>
         </w:rPr>
       </w:pPr>
-      <w:bookmarkStart w:id="0" w:name="_GoBack"/>
-      <w:bookmarkEnd w:id="0"/>
       <w:r>
         <w:rPr>
           <w:rFonts w:ascii="Times New Roman" w:eastAsia="標楷體" w:hAnsi="Times New Roman" w:cs="Times New Roman"/>
           <w:noProof/>
           <w:szCs w:val="24"/>
+          <w:lang w:eastAsia="en-US"/>
         </w:rPr>
         <mc:AlternateContent>
           <mc:Choice Requires="wps">
@@ -3754,19 +3724,11 @@
                                 <w:sz w:val="20"/>
                               </w:rPr>
                             </w:pPr>
-                            <w:proofErr w:type="gramStart"/>
                             <w:r>
                               <w:rPr>
                                 <w:sz w:val="20"/>
                               </w:rPr>
-                              <w:t>my</w:t>
-                            </w:r>
-                            <w:proofErr w:type="gramEnd"/>
-                            <w:r>
-                              <w:rPr>
-                                <w:sz w:val="20"/>
-                              </w:rPr>
-                              <w:t xml:space="preserve"> website</w:t>
+                              <w:t>my website</w:t>
                             </w:r>
                           </w:p>
                         </w:txbxContent>
@@ -3829,6 +3791,7 @@
           <w:rFonts w:ascii="Times New Roman" w:eastAsia="標楷體" w:hAnsi="Times New Roman" w:cs="Times New Roman"/>
           <w:noProof/>
           <w:szCs w:val="24"/>
+          <w:lang w:eastAsia="en-US"/>
         </w:rPr>
         <w:drawing>
           <wp:anchor distT="0" distB="0" distL="114300" distR="114300" simplePos="0" relativeHeight="251658240" behindDoc="0" locked="0" layoutInCell="1" allowOverlap="1" wp14:anchorId="57EEB78E" wp14:editId="136EA9DE">
@@ -4879,18 +4842,18 @@
     <w:lsdException w:name="Bibliography" w:uiPriority="37"/>
     <w:lsdException w:name="TOC Heading" w:uiPriority="39" w:qFormat="1"/>
   </w:latentStyles>
-  <w:style w:type="paragraph" w:default="1" w:styleId="a">
+  <w:style w:type="paragraph" w:default="1" w:styleId="Normal">
     <w:name w:val="Normal"/>
     <w:qFormat/>
     <w:pPr>
       <w:widowControl w:val="0"/>
     </w:pPr>
   </w:style>
-  <w:style w:type="paragraph" w:styleId="3">
+  <w:style w:type="paragraph" w:styleId="Heading3">
     <w:name w:val="heading 3"/>
-    <w:basedOn w:val="a"/>
-    <w:next w:val="a"/>
-    <w:link w:val="3Char"/>
+    <w:basedOn w:val="Normal"/>
+    <w:next w:val="Normal"/>
+    <w:link w:val="Heading3Char"/>
     <w:uiPriority w:val="9"/>
     <w:semiHidden/>
     <w:unhideWhenUsed/>
@@ -4909,13 +4872,13 @@
       <w:color w:val="4F81BD" w:themeColor="accent1"/>
     </w:rPr>
   </w:style>
-  <w:style w:type="character" w:default="1" w:styleId="a0">
+  <w:style w:type="character" w:default="1" w:styleId="DefaultParagraphFont">
     <w:name w:val="Default Paragraph Font"/>
     <w:uiPriority w:val="1"/>
     <w:semiHidden/>
     <w:unhideWhenUsed/>
   </w:style>
-  <w:style w:type="table" w:default="1" w:styleId="a1">
+  <w:style w:type="table" w:default="1" w:styleId="TableNormal">
     <w:name w:val="Normal Table"/>
     <w:uiPriority w:val="99"/>
     <w:semiHidden/>
@@ -4930,15 +4893,15 @@
       </w:tblCellMar>
     </w:tblPr>
   </w:style>
-  <w:style w:type="numbering" w:default="1" w:styleId="a2">
+  <w:style w:type="numbering" w:default="1" w:styleId="NoList">
     <w:name w:val="No List"/>
     <w:uiPriority w:val="99"/>
     <w:semiHidden/>
     <w:unhideWhenUsed/>
   </w:style>
-  <w:style w:type="paragraph" w:styleId="a3">
+  <w:style w:type="paragraph" w:styleId="ListParagraph">
     <w:name w:val="List Paragraph"/>
-    <w:basedOn w:val="a"/>
+    <w:basedOn w:val="Normal"/>
     <w:uiPriority w:val="34"/>
     <w:qFormat/>
     <w:rsid w:val="00730698"/>
@@ -4946,10 +4909,10 @@
       <w:ind w:leftChars="200" w:left="480"/>
     </w:pPr>
   </w:style>
-  <w:style w:type="paragraph" w:styleId="a4">
+  <w:style w:type="paragraph" w:styleId="BalloonText">
     <w:name w:val="Balloon Text"/>
-    <w:basedOn w:val="a"/>
-    <w:link w:val="Char"/>
+    <w:basedOn w:val="Normal"/>
+    <w:link w:val="BalloonTextChar"/>
     <w:uiPriority w:val="99"/>
     <w:semiHidden/>
     <w:unhideWhenUsed/>
@@ -4960,10 +4923,10 @@
       <w:szCs w:val="18"/>
     </w:rPr>
   </w:style>
-  <w:style w:type="character" w:customStyle="1" w:styleId="Char">
-    <w:name w:val="註解方塊文字 Char"/>
-    <w:basedOn w:val="a0"/>
-    <w:link w:val="a4"/>
+  <w:style w:type="character" w:customStyle="1" w:styleId="BalloonTextChar">
+    <w:name w:val="Balloon Text Char"/>
+    <w:basedOn w:val="DefaultParagraphFont"/>
+    <w:link w:val="BalloonText"/>
     <w:uiPriority w:val="99"/>
     <w:semiHidden/>
     <w:rsid w:val="00E66749"/>
@@ -4973,9 +4936,9 @@
       <w:szCs w:val="18"/>
     </w:rPr>
   </w:style>
-  <w:style w:type="character" w:styleId="a5">
+  <w:style w:type="character" w:styleId="Hyperlink">
     <w:name w:val="Hyperlink"/>
-    <w:basedOn w:val="a0"/>
+    <w:basedOn w:val="DefaultParagraphFont"/>
     <w:uiPriority w:val="99"/>
     <w:unhideWhenUsed/>
     <w:rsid w:val="00FF13EE"/>
@@ -4984,9 +4947,9 @@
       <w:u w:val="single"/>
     </w:rPr>
   </w:style>
-  <w:style w:type="table" w:styleId="a6">
+  <w:style w:type="table" w:styleId="TableGrid">
     <w:name w:val="Table Grid"/>
-    <w:basedOn w:val="a1"/>
+    <w:basedOn w:val="TableNormal"/>
     <w:uiPriority w:val="59"/>
     <w:rsid w:val="00F95631"/>
     <w:tblPr>
@@ -5007,9 +4970,9 @@
       </w:tblCellMar>
     </w:tblPr>
   </w:style>
-  <w:style w:type="character" w:styleId="a7">
+  <w:style w:type="character" w:styleId="FollowedHyperlink">
     <w:name w:val="FollowedHyperlink"/>
-    <w:basedOn w:val="a0"/>
+    <w:basedOn w:val="DefaultParagraphFont"/>
     <w:uiPriority w:val="99"/>
     <w:semiHidden/>
     <w:unhideWhenUsed/>
@@ -5019,10 +4982,10 @@
       <w:u w:val="single"/>
     </w:rPr>
   </w:style>
-  <w:style w:type="character" w:customStyle="1" w:styleId="3Char">
-    <w:name w:val="標題 3 Char"/>
-    <w:basedOn w:val="a0"/>
-    <w:link w:val="3"/>
+  <w:style w:type="character" w:customStyle="1" w:styleId="Heading3Char">
+    <w:name w:val="Heading 3 Char"/>
+    <w:basedOn w:val="DefaultParagraphFont"/>
+    <w:link w:val="Heading3"/>
     <w:uiPriority w:val="9"/>
     <w:semiHidden/>
     <w:rsid w:val="00867822"/>
@@ -5189,18 +5152,18 @@
     <w:lsdException w:name="Bibliography" w:uiPriority="37"/>
     <w:lsdException w:name="TOC Heading" w:uiPriority="39" w:qFormat="1"/>
   </w:latentStyles>
-  <w:style w:type="paragraph" w:default="1" w:styleId="a">
+  <w:style w:type="paragraph" w:default="1" w:styleId="Normal">
     <w:name w:val="Normal"/>
     <w:qFormat/>
     <w:pPr>
       <w:widowControl w:val="0"/>
     </w:pPr>
   </w:style>
-  <w:style w:type="paragraph" w:styleId="3">
+  <w:style w:type="paragraph" w:styleId="Heading3">
     <w:name w:val="heading 3"/>
-    <w:basedOn w:val="a"/>
-    <w:next w:val="a"/>
-    <w:link w:val="3Char"/>
+    <w:basedOn w:val="Normal"/>
+    <w:next w:val="Normal"/>
+    <w:link w:val="Heading3Char"/>
     <w:uiPriority w:val="9"/>
     <w:semiHidden/>
     <w:unhideWhenUsed/>
@@ -5219,13 +5182,13 @@
       <w:color w:val="4F81BD" w:themeColor="accent1"/>
     </w:rPr>
   </w:style>
-  <w:style w:type="character" w:default="1" w:styleId="a0">
+  <w:style w:type="character" w:default="1" w:styleId="DefaultParagraphFont">
     <w:name w:val="Default Paragraph Font"/>
     <w:uiPriority w:val="1"/>
     <w:semiHidden/>
     <w:unhideWhenUsed/>
   </w:style>
-  <w:style w:type="table" w:default="1" w:styleId="a1">
+  <w:style w:type="table" w:default="1" w:styleId="TableNormal">
     <w:name w:val="Normal Table"/>
     <w:uiPriority w:val="99"/>
     <w:semiHidden/>
@@ -5240,15 +5203,15 @@
       </w:tblCellMar>
     </w:tblPr>
   </w:style>
-  <w:style w:type="numbering" w:default="1" w:styleId="a2">
+  <w:style w:type="numbering" w:default="1" w:styleId="NoList">
     <w:name w:val="No List"/>
     <w:uiPriority w:val="99"/>
     <w:semiHidden/>
     <w:unhideWhenUsed/>
   </w:style>
-  <w:style w:type="paragraph" w:styleId="a3">
+  <w:style w:type="paragraph" w:styleId="ListParagraph">
     <w:name w:val="List Paragraph"/>
-    <w:basedOn w:val="a"/>
+    <w:basedOn w:val="Normal"/>
     <w:uiPriority w:val="34"/>
     <w:qFormat/>
     <w:rsid w:val="00730698"/>
@@ -5256,10 +5219,10 @@
       <w:ind w:leftChars="200" w:left="480"/>
     </w:pPr>
   </w:style>
-  <w:style w:type="paragraph" w:styleId="a4">
+  <w:style w:type="paragraph" w:styleId="BalloonText">
     <w:name w:val="Balloon Text"/>
-    <w:basedOn w:val="a"/>
-    <w:link w:val="Char"/>
+    <w:basedOn w:val="Normal"/>
+    <w:link w:val="BalloonTextChar"/>
     <w:uiPriority w:val="99"/>
     <w:semiHidden/>
     <w:unhideWhenUsed/>
@@ -5270,10 +5233,10 @@
       <w:szCs w:val="18"/>
     </w:rPr>
   </w:style>
-  <w:style w:type="character" w:customStyle="1" w:styleId="Char">
-    <w:name w:val="註解方塊文字 Char"/>
-    <w:basedOn w:val="a0"/>
-    <w:link w:val="a4"/>
+  <w:style w:type="character" w:customStyle="1" w:styleId="BalloonTextChar">
+    <w:name w:val="Balloon Text Char"/>
+    <w:basedOn w:val="DefaultParagraphFont"/>
+    <w:link w:val="BalloonText"/>
     <w:uiPriority w:val="99"/>
     <w:semiHidden/>
     <w:rsid w:val="00E66749"/>
@@ -5283,9 +5246,9 @@
       <w:szCs w:val="18"/>
     </w:rPr>
   </w:style>
-  <w:style w:type="character" w:styleId="a5">
+  <w:style w:type="character" w:styleId="Hyperlink">
     <w:name w:val="Hyperlink"/>
-    <w:basedOn w:val="a0"/>
+    <w:basedOn w:val="DefaultParagraphFont"/>
     <w:uiPriority w:val="99"/>
     <w:unhideWhenUsed/>
     <w:rsid w:val="00FF13EE"/>
@@ -5294,9 +5257,9 @@
       <w:u w:val="single"/>
     </w:rPr>
   </w:style>
-  <w:style w:type="table" w:styleId="a6">
+  <w:style w:type="table" w:styleId="TableGrid">
     <w:name w:val="Table Grid"/>
-    <w:basedOn w:val="a1"/>
+    <w:basedOn w:val="TableNormal"/>
     <w:uiPriority w:val="59"/>
     <w:rsid w:val="00F95631"/>
     <w:tblPr>
@@ -5317,9 +5280,9 @@
       </w:tblCellMar>
     </w:tblPr>
   </w:style>
-  <w:style w:type="character" w:styleId="a7">
+  <w:style w:type="character" w:styleId="FollowedHyperlink">
     <w:name w:val="FollowedHyperlink"/>
-    <w:basedOn w:val="a0"/>
+    <w:basedOn w:val="DefaultParagraphFont"/>
     <w:uiPriority w:val="99"/>
     <w:semiHidden/>
     <w:unhideWhenUsed/>
@@ -5329,10 +5292,10 @@
       <w:u w:val="single"/>
     </w:rPr>
   </w:style>
-  <w:style w:type="character" w:customStyle="1" w:styleId="3Char">
-    <w:name w:val="標題 3 Char"/>
-    <w:basedOn w:val="a0"/>
-    <w:link w:val="3"/>
+  <w:style w:type="character" w:customStyle="1" w:styleId="Heading3Char">
+    <w:name w:val="Heading 3 Char"/>
+    <w:basedOn w:val="DefaultParagraphFont"/>
+    <w:link w:val="Heading3"/>
     <w:uiPriority w:val="9"/>
     <w:semiHidden/>
     <w:rsid w:val="00867822"/>
@@ -5636,7 +5599,7 @@
 </file>
 
 <file path=customXml/itemProps1.xml><?xml version="1.0" encoding="utf-8"?>
-<ds:datastoreItem xmlns:ds="http://schemas.openxmlformats.org/officeDocument/2006/customXml" ds:itemID="{E77A4A54-BE58-E24E-8CCB-0B8412DA8F1F}">
+<ds:datastoreItem xmlns:ds="http://schemas.openxmlformats.org/officeDocument/2006/customXml" ds:itemID="{D5CD443B-C718-214B-A795-F38151284394}">
   <ds:schemaRefs>
     <ds:schemaRef ds:uri="http://schemas.openxmlformats.org/officeDocument/2006/bibliography"/>
   </ds:schemaRefs>

</xml_diff>

<commit_message>
Update education in my CV
</commit_message>
<xml_diff>
--- a/static/files/2014-Maxis-CV-with-pubs.docx
+++ b/static/files/2014-Maxis-CV-with-pubs.docx
@@ -178,14 +178,12 @@
         </w:rPr>
         <w:t>, Taipei 11529, Taiwan</w:t>
       </w:r>
-      <w:bookmarkStart w:id="0" w:name="_GoBack"/>
-      <w:bookmarkEnd w:id="0"/>
     </w:p>
     <w:p>
       <w:pPr>
         <w:jc w:val="center"/>
         <w:rPr>
-          <w:rFonts w:ascii="Times New Roman" w:eastAsia="標楷體" w:hAnsi="Times New Roman" w:cs="Times New Roman"/>
+          <w:rFonts w:ascii="Times New Roman" w:eastAsia="標楷體" w:hAnsi="Times New Roman" w:cs="Times New Roman" w:hint="eastAsia"/>
           <w:color w:val="000000" w:themeColor="text1"/>
         </w:rPr>
       </w:pPr>
@@ -216,7 +214,7 @@
     </w:p>
     <w:tbl>
       <w:tblPr>
-        <w:tblStyle w:val="TableGrid"/>
+        <w:tblStyle w:val="a6"/>
         <w:tblW w:w="0" w:type="auto"/>
         <w:tblLook w:val="04A0" w:firstRow="1" w:lastRow="0" w:firstColumn="1" w:lastColumn="0" w:noHBand="0" w:noVBand="1"/>
       </w:tblPr>
@@ -305,17 +303,50 @@
         </w:rPr>
         <w:t xml:space="preserve"> </w:t>
       </w:r>
-      <w:hyperlink r:id="rId7" w:history="1">
-        <w:r>
-          <w:rPr>
-            <w:rStyle w:val="Hyperlink"/>
-            <w:rFonts w:ascii="Times New Roman" w:eastAsia="標楷體" w:hAnsi="Times New Roman" w:cs="Times New Roman"/>
-            <w:color w:val="000000" w:themeColor="text1"/>
-            <w:u w:val="none"/>
-          </w:rPr>
-          <w:t>National Tsing Hua University</w:t>
-        </w:r>
-      </w:hyperlink>
+      <w:r>
+        <w:rPr>
+          <w:rFonts w:ascii="Times New Roman" w:eastAsia="標楷體" w:hAnsi="Times New Roman" w:cs="Times New Roman" w:hint="eastAsia"/>
+          <w:szCs w:val="24"/>
+        </w:rPr>
+        <w:t>20</w:t>
+      </w:r>
+      <w:r>
+        <w:rPr>
+          <w:rFonts w:ascii="Times New Roman" w:eastAsia="標楷體" w:hAnsi="Times New Roman" w:cs="Times New Roman"/>
+          <w:szCs w:val="24"/>
+        </w:rPr>
+        <w:t>11</w:t>
+      </w:r>
+      <w:r>
+        <w:rPr>
+          <w:rFonts w:ascii="Times New Roman" w:eastAsia="標楷體" w:hAnsi="Times New Roman" w:cs="Times New Roman"/>
+        </w:rPr>
+        <w:t xml:space="preserve"> – 201</w:t>
+      </w:r>
+      <w:r>
+        <w:rPr>
+          <w:rFonts w:ascii="Times New Roman" w:eastAsia="標楷體" w:hAnsi="Times New Roman" w:cs="Times New Roman"/>
+        </w:rPr>
+        <w:t xml:space="preserve">3  </w:t>
+      </w:r>
+      <w:r>
+        <w:rPr>
+          <w:rFonts w:ascii="Times New Roman" w:eastAsia="標楷體" w:hAnsi="Times New Roman" w:cs="Times New Roman"/>
+        </w:rPr>
+        <w:t>National</w:t>
+      </w:r>
+      <w:r>
+        <w:rPr>
+          <w:rFonts w:ascii="Times New Roman" w:eastAsia="標楷體" w:hAnsi="Times New Roman" w:cs="Times New Roman"/>
+        </w:rPr>
+        <w:t xml:space="preserve"> </w:t>
+      </w:r>
+      <w:r>
+        <w:rPr>
+          <w:rFonts w:ascii="Times New Roman" w:eastAsia="標楷體" w:hAnsi="Times New Roman" w:cs="Times New Roman"/>
+        </w:rPr>
+        <w:t>Tsing Hua University</w:t>
+      </w:r>
       <w:r>
         <w:rPr>
           <w:rFonts w:ascii="Times New Roman" w:eastAsia="標楷體" w:hAnsi="Times New Roman" w:cs="Times New Roman"/>
@@ -335,7 +366,7 @@
           <w:rFonts w:ascii="Times New Roman" w:eastAsia="標楷體" w:hAnsi="Times New Roman" w:cs="Times New Roman"/>
           <w:szCs w:val="24"/>
         </w:rPr>
-        <w:t>, NLP Lab (GPA: 4.1)</w:t>
+        <w:t>, NLP Lab</w:t>
       </w:r>
     </w:p>
     <w:p>
@@ -366,31 +397,58 @@
       </w:r>
       <w:r>
         <w:rPr>
-          <w:rFonts w:ascii="Times New Roman" w:eastAsia="標楷體" w:hAnsi="Times New Roman" w:cs="Times New Roman"/>
+          <w:rFonts w:ascii="Times New Roman" w:eastAsia="標楷體" w:hAnsi="Times New Roman" w:cs="Times New Roman" w:hint="eastAsia"/>
           <w:szCs w:val="24"/>
         </w:rPr>
-        <w:t>National Cheng Kung University</w:t>
+        <w:t>200</w:t>
       </w:r>
       <w:r>
         <w:rPr>
           <w:rFonts w:ascii="Times New Roman" w:eastAsia="標楷體" w:hAnsi="Times New Roman" w:cs="Times New Roman"/>
           <w:szCs w:val="24"/>
         </w:rPr>
-        <w:t xml:space="preserve">, B.S. Computer Science (GPA: </w:t>
+        <w:t>7</w:t>
+      </w:r>
+      <w:r>
+        <w:rPr>
+          <w:rFonts w:ascii="Times New Roman" w:eastAsia="標楷體" w:hAnsi="Times New Roman" w:cs="Times New Roman"/>
+        </w:rPr>
+        <w:t xml:space="preserve"> – </w:t>
+      </w:r>
+      <w:proofErr w:type="gramStart"/>
+      <w:r>
+        <w:rPr>
+          <w:rFonts w:ascii="Times New Roman" w:eastAsia="標楷體" w:hAnsi="Times New Roman" w:cs="Times New Roman"/>
+        </w:rPr>
+        <w:t xml:space="preserve">2011 </w:t>
+      </w:r>
+      <w:r>
+        <w:rPr>
+          <w:rFonts w:ascii="Times New Roman" w:eastAsia="標楷體" w:hAnsi="Times New Roman" w:cs="Times New Roman"/>
+        </w:rPr>
+        <w:t xml:space="preserve"> </w:t>
       </w:r>
       <w:r>
         <w:rPr>
           <w:rFonts w:ascii="Times New Roman" w:eastAsia="標楷體" w:hAnsi="Times New Roman" w:cs="Times New Roman"/>
           <w:szCs w:val="24"/>
         </w:rPr>
-        <w:t>3.5</w:t>
-      </w:r>
+        <w:t>National</w:t>
+      </w:r>
+      <w:proofErr w:type="gramEnd"/>
       <w:r>
         <w:rPr>
           <w:rFonts w:ascii="Times New Roman" w:eastAsia="標楷體" w:hAnsi="Times New Roman" w:cs="Times New Roman"/>
           <w:szCs w:val="24"/>
         </w:rPr>
-        <w:t>)</w:t>
+        <w:t xml:space="preserve"> Cheng Kung University</w:t>
+      </w:r>
+      <w:r>
+        <w:rPr>
+          <w:rFonts w:ascii="Times New Roman" w:eastAsia="標楷體" w:hAnsi="Times New Roman" w:cs="Times New Roman"/>
+          <w:szCs w:val="24"/>
+        </w:rPr>
+        <w:t>, B.S. Computer Science</w:t>
       </w:r>
     </w:p>
     <w:p>
@@ -641,10 +699,12 @@
         </w:rPr>
         <w:t>XPERIENCE</w:t>
       </w:r>
+      <w:bookmarkStart w:id="0" w:name="_GoBack"/>
+      <w:bookmarkEnd w:id="0"/>
     </w:p>
     <w:tbl>
       <w:tblPr>
-        <w:tblStyle w:val="TableGrid"/>
+        <w:tblStyle w:val="a6"/>
         <w:tblW w:w="10064" w:type="dxa"/>
         <w:tblInd w:w="534" w:type="dxa"/>
         <w:tblBorders>
@@ -749,10 +809,10 @@
                 <w:color w:val="000000" w:themeColor="text1"/>
               </w:rPr>
             </w:pPr>
-            <w:hyperlink r:id="rId8" w:history="1">
+            <w:hyperlink r:id="rId7" w:history="1">
               <w:r>
                 <w:rPr>
-                  <w:rStyle w:val="Hyperlink"/>
+                  <w:rStyle w:val="a5"/>
                   <w:rFonts w:ascii="Times New Roman" w:eastAsia="標楷體" w:hAnsi="Times New Roman" w:cs="Times New Roman"/>
                   <w:b/>
                   <w:color w:val="000000" w:themeColor="text1"/>
@@ -816,10 +876,10 @@
               </w:rPr>
               <w:t xml:space="preserve">Dr. </w:t>
             </w:r>
-            <w:hyperlink r:id="rId9" w:history="1">
+            <w:hyperlink r:id="rId8" w:history="1">
               <w:r>
                 <w:rPr>
-                  <w:rStyle w:val="Hyperlink"/>
+                  <w:rStyle w:val="a5"/>
                   <w:rFonts w:ascii="Times New Roman" w:eastAsia="標楷體" w:hAnsi="Times New Roman" w:cs="Times New Roman"/>
                   <w:color w:val="000000" w:themeColor="text1"/>
                   <w:szCs w:val="24"/>
@@ -1409,12 +1469,21 @@
                 <w:szCs w:val="30"/>
               </w:rPr>
             </w:pPr>
-            <w:r>
-              <w:rPr>
-                <w:rFonts w:ascii="Times New Roman" w:eastAsia="標楷體" w:hAnsi="Times New Roman" w:cs="Times New Roman"/>
-                <w:szCs w:val="24"/>
-              </w:rPr>
-              <w:t xml:space="preserve">related </w:t>
+            <w:proofErr w:type="gramStart"/>
+            <w:r>
+              <w:rPr>
+                <w:rFonts w:ascii="Times New Roman" w:eastAsia="標楷體" w:hAnsi="Times New Roman" w:cs="Times New Roman"/>
+                <w:szCs w:val="24"/>
+              </w:rPr>
+              <w:t>related</w:t>
+            </w:r>
+            <w:proofErr w:type="gramEnd"/>
+            <w:r>
+              <w:rPr>
+                <w:rFonts w:ascii="Times New Roman" w:eastAsia="標楷體" w:hAnsi="Times New Roman" w:cs="Times New Roman"/>
+                <w:szCs w:val="24"/>
+              </w:rPr>
+              <w:t xml:space="preserve"> </w:t>
             </w:r>
             <w:r>
               <w:rPr>
@@ -1547,10 +1616,10 @@
                 <w:color w:val="000000" w:themeColor="text1"/>
               </w:rPr>
             </w:pPr>
-            <w:hyperlink r:id="rId10" w:history="1">
+            <w:hyperlink r:id="rId9" w:history="1">
               <w:r>
                 <w:rPr>
-                  <w:rStyle w:val="Hyperlink"/>
+                  <w:rStyle w:val="a5"/>
                   <w:rFonts w:ascii="Times New Roman" w:eastAsia="標楷體" w:hAnsi="Times New Roman" w:cs="Times New Roman"/>
                   <w:b/>
                   <w:color w:val="000000" w:themeColor="text1"/>
@@ -1606,10 +1675,10 @@
               </w:rPr>
               <w:t xml:space="preserve">or: Dr. </w:t>
             </w:r>
-            <w:hyperlink r:id="rId11" w:history="1">
+            <w:hyperlink r:id="rId10" w:history="1">
               <w:r>
                 <w:rPr>
-                  <w:rStyle w:val="Hyperlink"/>
+                  <w:rStyle w:val="a5"/>
                   <w:rFonts w:ascii="Times New Roman" w:eastAsia="標楷體" w:hAnsi="Times New Roman" w:cs="Times New Roman"/>
                   <w:color w:val="000000" w:themeColor="text1"/>
                   <w:szCs w:val="24"/>
@@ -1737,12 +1806,21 @@
                 <w:szCs w:val="24"/>
               </w:rPr>
             </w:pPr>
-            <w:r>
-              <w:rPr>
-                <w:rFonts w:ascii="Times New Roman" w:eastAsia="標楷體" w:hAnsi="Times New Roman" w:cs="Times New Roman"/>
-                <w:szCs w:val="24"/>
-              </w:rPr>
-              <w:t>web-scale data sources</w:t>
+            <w:proofErr w:type="gramStart"/>
+            <w:r>
+              <w:rPr>
+                <w:rFonts w:ascii="Times New Roman" w:eastAsia="標楷體" w:hAnsi="Times New Roman" w:cs="Times New Roman"/>
+                <w:szCs w:val="24"/>
+              </w:rPr>
+              <w:t>web</w:t>
+            </w:r>
+            <w:proofErr w:type="gramEnd"/>
+            <w:r>
+              <w:rPr>
+                <w:rFonts w:ascii="Times New Roman" w:eastAsia="標楷體" w:hAnsi="Times New Roman" w:cs="Times New Roman"/>
+                <w:szCs w:val="24"/>
+              </w:rPr>
+              <w:t>-scale data sources</w:t>
             </w:r>
             <w:r>
               <w:rPr>
@@ -2036,10 +2114,10 @@
               </w:rPr>
               <w:t>, e.g., “</w:t>
             </w:r>
-            <w:hyperlink r:id="rId12" w:history="1">
+            <w:hyperlink r:id="rId11" w:history="1">
               <w:r>
                 <w:rPr>
-                  <w:rStyle w:val="Hyperlink"/>
+                  <w:rStyle w:val="a5"/>
                   <w:rFonts w:ascii="Times New Roman" w:eastAsia="標楷體" w:hAnsi="Times New Roman" w:cs="Times New Roman"/>
                   <w:color w:val="000000" w:themeColor="text1"/>
                   <w:szCs w:val="24"/>
@@ -2077,12 +2155,21 @@
               </w:rPr>
               <w:t xml:space="preserve">        </w:t>
             </w:r>
-            <w:r>
-              <w:rPr>
-                <w:rFonts w:ascii="Times New Roman" w:eastAsia="標楷體" w:hAnsi="Times New Roman" w:cs="Times New Roman"/>
-                <w:szCs w:val="24"/>
-              </w:rPr>
-              <w:t>and “Flashcard”, for language learning</w:t>
+            <w:proofErr w:type="gramStart"/>
+            <w:r>
+              <w:rPr>
+                <w:rFonts w:ascii="Times New Roman" w:eastAsia="標楷體" w:hAnsi="Times New Roman" w:cs="Times New Roman"/>
+                <w:szCs w:val="24"/>
+              </w:rPr>
+              <w:t>and</w:t>
+            </w:r>
+            <w:proofErr w:type="gramEnd"/>
+            <w:r>
+              <w:rPr>
+                <w:rFonts w:ascii="Times New Roman" w:eastAsia="標楷體" w:hAnsi="Times New Roman" w:cs="Times New Roman"/>
+                <w:szCs w:val="24"/>
+              </w:rPr>
+              <w:t xml:space="preserve"> “Flashcard”, for language learning</w:t>
             </w:r>
             <w:r>
               <w:rPr>
@@ -2161,10 +2248,10 @@
               </w:rPr>
               <w:t xml:space="preserve">r. </w:t>
             </w:r>
-            <w:hyperlink r:id="rId13" w:history="1">
+            <w:hyperlink r:id="rId12" w:history="1">
               <w:r>
                 <w:rPr>
-                  <w:rStyle w:val="Hyperlink"/>
+                  <w:rStyle w:val="a5"/>
                   <w:rFonts w:ascii="Times New Roman" w:eastAsia="標楷體" w:hAnsi="Times New Roman" w:cs="Times New Roman"/>
                   <w:bCs/>
                   <w:color w:val="000000" w:themeColor="text1"/>
@@ -2512,12 +2599,21 @@
               </w:rPr>
               <w:t xml:space="preserve"> </w:t>
             </w:r>
-            <w:r>
-              <w:rPr>
-                <w:rFonts w:ascii="Times New Roman" w:eastAsia="標楷體" w:hAnsi="Times New Roman" w:cs="Times New Roman"/>
-                <w:szCs w:val="24"/>
-              </w:rPr>
-              <w:t>corpora in s</w:t>
+            <w:proofErr w:type="gramStart"/>
+            <w:r>
+              <w:rPr>
+                <w:rFonts w:ascii="Times New Roman" w:eastAsia="標楷體" w:hAnsi="Times New Roman" w:cs="Times New Roman"/>
+                <w:szCs w:val="24"/>
+              </w:rPr>
+              <w:t>corpora</w:t>
+            </w:r>
+            <w:proofErr w:type="gramEnd"/>
+            <w:r>
+              <w:rPr>
+                <w:rFonts w:ascii="Times New Roman" w:eastAsia="標楷體" w:hAnsi="Times New Roman" w:cs="Times New Roman"/>
+                <w:szCs w:val="24"/>
+              </w:rPr>
+              <w:t xml:space="preserve"> in s</w:t>
             </w:r>
             <w:r>
               <w:rPr>
@@ -2570,10 +2666,10 @@
               </w:rPr>
               <w:t xml:space="preserve">Advisor: Dr. </w:t>
             </w:r>
-            <w:hyperlink r:id="rId14" w:history="1">
+            <w:hyperlink r:id="rId13" w:history="1">
               <w:r>
                 <w:rPr>
-                  <w:rStyle w:val="Hyperlink"/>
+                  <w:rStyle w:val="a5"/>
                   <w:rFonts w:ascii="Times New Roman" w:eastAsia="標楷體" w:hAnsi="Times New Roman" w:cs="Times New Roman"/>
                   <w:color w:val="000000" w:themeColor="text1"/>
                   <w:szCs w:val="24"/>
@@ -2728,17 +2824,6 @@
           <w:rFonts w:ascii="Times New Roman" w:eastAsia="標楷體" w:hAnsi="Times New Roman" w:cs="Times New Roman"/>
           <w:b/>
           <w:color w:val="800000"/>
-          <w:sz w:val="36"/>
-        </w:rPr>
-      </w:pPr>
-    </w:p>
-    <w:p>
-      <w:pPr>
-        <w:ind w:firstLine="480"/>
-        <w:rPr>
-          <w:rFonts w:ascii="Times New Roman" w:eastAsia="標楷體" w:hAnsi="Times New Roman" w:cs="Times New Roman"/>
-          <w:b/>
-          <w:color w:val="800000"/>
           <w:sz w:val="28"/>
         </w:rPr>
       </w:pPr>
@@ -2749,6 +2834,7 @@
           <w:color w:val="800000"/>
           <w:sz w:val="36"/>
         </w:rPr>
+        <w:lastRenderedPageBreak/>
         <w:t>P</w:t>
       </w:r>
       <w:r>
@@ -2763,7 +2849,7 @@
     </w:p>
     <w:p>
       <w:pPr>
-        <w:pStyle w:val="ListParagraph"/>
+        <w:pStyle w:val="a3"/>
         <w:ind w:leftChars="0" w:left="840"/>
         <w:rPr>
           <w:rFonts w:ascii="Times New Roman" w:eastAsia="標楷體" w:hAnsi="Times New Roman" w:cs="Times New Roman"/>
@@ -2772,7 +2858,7 @@
     </w:p>
     <w:p>
       <w:pPr>
-        <w:pStyle w:val="ListParagraph"/>
+        <w:pStyle w:val="a3"/>
         <w:numPr>
           <w:ilvl w:val="0"/>
           <w:numId w:val="6"/>
@@ -2883,7 +2969,7 @@
     </w:p>
     <w:p>
       <w:pPr>
-        <w:pStyle w:val="ListParagraph"/>
+        <w:pStyle w:val="a3"/>
         <w:ind w:leftChars="0" w:left="1113"/>
         <w:jc w:val="both"/>
         <w:rPr>
@@ -2893,7 +2979,7 @@
     </w:p>
     <w:p>
       <w:pPr>
-        <w:pStyle w:val="ListParagraph"/>
+        <w:pStyle w:val="a3"/>
         <w:numPr>
           <w:ilvl w:val="0"/>
           <w:numId w:val="6"/>
@@ -2969,7 +3055,7 @@
     </w:p>
     <w:p>
       <w:pPr>
-        <w:pStyle w:val="ListParagraph"/>
+        <w:pStyle w:val="a3"/>
         <w:ind w:leftChars="0" w:left="1113"/>
         <w:jc w:val="both"/>
         <w:rPr>
@@ -2979,7 +3065,7 @@
     </w:p>
     <w:p>
       <w:pPr>
-        <w:pStyle w:val="ListParagraph"/>
+        <w:pStyle w:val="a3"/>
         <w:numPr>
           <w:ilvl w:val="0"/>
           <w:numId w:val="6"/>
@@ -3105,7 +3191,7 @@
     </w:p>
     <w:p>
       <w:pPr>
-        <w:pStyle w:val="ListParagraph"/>
+        <w:pStyle w:val="a3"/>
         <w:ind w:leftChars="0" w:left="1233"/>
         <w:jc w:val="both"/>
         <w:rPr>
@@ -3115,7 +3201,7 @@
     </w:p>
     <w:p>
       <w:pPr>
-        <w:pStyle w:val="ListParagraph"/>
+        <w:pStyle w:val="a3"/>
         <w:numPr>
           <w:ilvl w:val="0"/>
           <w:numId w:val="6"/>
@@ -3228,7 +3314,7 @@
     </w:p>
     <w:p>
       <w:pPr>
-        <w:pStyle w:val="ListParagraph"/>
+        <w:pStyle w:val="a3"/>
         <w:numPr>
           <w:ilvl w:val="0"/>
           <w:numId w:val="6"/>
@@ -3335,7 +3421,7 @@
     </w:p>
     <w:p>
       <w:pPr>
-        <w:pStyle w:val="ListParagraph"/>
+        <w:pStyle w:val="a3"/>
         <w:numPr>
           <w:ilvl w:val="0"/>
           <w:numId w:val="6"/>
@@ -3378,7 +3464,21 @@
         <w:rPr>
           <w:rFonts w:ascii="Times New Roman" w:eastAsia="標楷體" w:hAnsi="Times New Roman" w:cs="Times New Roman"/>
         </w:rPr>
-        <w:t xml:space="preserve"> Chen , </w:t>
+        <w:t xml:space="preserve"> </w:t>
+      </w:r>
+      <w:proofErr w:type="gramStart"/>
+      <w:r>
+        <w:rPr>
+          <w:rFonts w:ascii="Times New Roman" w:eastAsia="標楷體" w:hAnsi="Times New Roman" w:cs="Times New Roman"/>
+        </w:rPr>
+        <w:t>Chen ,</w:t>
+      </w:r>
+      <w:proofErr w:type="gramEnd"/>
+      <w:r>
+        <w:rPr>
+          <w:rFonts w:ascii="Times New Roman" w:eastAsia="標楷體" w:hAnsi="Times New Roman" w:cs="Times New Roman"/>
+        </w:rPr>
+        <w:t xml:space="preserve"> </w:t>
       </w:r>
       <w:r>
         <w:rPr>
@@ -3462,7 +3562,7 @@
     </w:p>
     <w:p>
       <w:pPr>
-        <w:pStyle w:val="ListParagraph"/>
+        <w:pStyle w:val="a3"/>
         <w:numPr>
           <w:ilvl w:val="0"/>
           <w:numId w:val="6"/>
@@ -3661,18 +3761,86 @@
           <w:rFonts w:ascii="Times New Roman" w:eastAsia="標楷體" w:hAnsi="Times New Roman" w:cs="Times New Roman"/>
           <w:noProof/>
           <w:szCs w:val="24"/>
-          <w:lang w:eastAsia="en-US"/>
+        </w:rPr>
+        <w:drawing>
+          <wp:anchor distT="0" distB="0" distL="114300" distR="114300" simplePos="0" relativeHeight="251658240" behindDoc="0" locked="0" layoutInCell="1" allowOverlap="1" wp14:anchorId="57EEB78E" wp14:editId="00793631">
+            <wp:simplePos x="0" y="0"/>
+            <wp:positionH relativeFrom="column">
+              <wp:posOffset>5486400</wp:posOffset>
+            </wp:positionH>
+            <wp:positionV relativeFrom="paragraph">
+              <wp:posOffset>228600</wp:posOffset>
+            </wp:positionV>
+            <wp:extent cx="685800" cy="685800"/>
+            <wp:effectExtent l="0" t="0" r="0" b="0"/>
+            <wp:wrapSquare wrapText="bothSides"/>
+            <wp:docPr id="1" name="Picture 1" descr="Maxis:Users:maxis:projects:maxis1718.github.io:static:files:maxis1718.github.io.png"/>
+            <wp:cNvGraphicFramePr>
+              <a:graphicFrameLocks xmlns:a="http://schemas.openxmlformats.org/drawingml/2006/main" noChangeAspect="1"/>
+            </wp:cNvGraphicFramePr>
+            <a:graphic xmlns:a="http://schemas.openxmlformats.org/drawingml/2006/main">
+              <a:graphicData uri="http://schemas.openxmlformats.org/drawingml/2006/picture">
+                <pic:pic xmlns:pic="http://schemas.openxmlformats.org/drawingml/2006/picture">
+                  <pic:nvPicPr>
+                    <pic:cNvPr id="0" name="Picture 1" descr="Maxis:Users:maxis:projects:maxis1718.github.io:static:files:maxis1718.github.io.png"/>
+                    <pic:cNvPicPr>
+                      <a:picLocks noChangeAspect="1" noChangeArrowheads="1"/>
+                    </pic:cNvPicPr>
+                  </pic:nvPicPr>
+                  <pic:blipFill>
+                    <a:blip r:embed="rId14">
+                      <a:extLst>
+                        <a:ext uri="{28A0092B-C50C-407E-A947-70E740481C1C}">
+                          <a14:useLocalDpi xmlns:a14="http://schemas.microsoft.com/office/drawing/2010/main" val="0"/>
+                        </a:ext>
+                      </a:extLst>
+                    </a:blip>
+                    <a:srcRect/>
+                    <a:stretch>
+                      <a:fillRect/>
+                    </a:stretch>
+                  </pic:blipFill>
+                  <pic:spPr bwMode="auto">
+                    <a:xfrm>
+                      <a:off x="0" y="0"/>
+                      <a:ext cx="685800" cy="685800"/>
+                    </a:xfrm>
+                    <a:prstGeom prst="rect">
+                      <a:avLst/>
+                    </a:prstGeom>
+                    <a:noFill/>
+                    <a:ln>
+                      <a:noFill/>
+                    </a:ln>
+                  </pic:spPr>
+                </pic:pic>
+              </a:graphicData>
+            </a:graphic>
+            <wp14:sizeRelH relativeFrom="page">
+              <wp14:pctWidth>0</wp14:pctWidth>
+            </wp14:sizeRelH>
+            <wp14:sizeRelV relativeFrom="page">
+              <wp14:pctHeight>0</wp14:pctHeight>
+            </wp14:sizeRelV>
+          </wp:anchor>
+        </w:drawing>
+      </w:r>
+      <w:r>
+        <w:rPr>
+          <w:rFonts w:ascii="Times New Roman" w:eastAsia="標楷體" w:hAnsi="Times New Roman" w:cs="Times New Roman"/>
+          <w:noProof/>
+          <w:szCs w:val="24"/>
         </w:rPr>
         <mc:AlternateContent>
           <mc:Choice Requires="wps">
             <w:drawing>
-              <wp:anchor distT="0" distB="0" distL="114300" distR="114300" simplePos="0" relativeHeight="251659264" behindDoc="0" locked="0" layoutInCell="1" allowOverlap="1" wp14:anchorId="1C58656E" wp14:editId="17777268">
+              <wp:anchor distT="0" distB="0" distL="114300" distR="114300" simplePos="0" relativeHeight="251659264" behindDoc="0" locked="0" layoutInCell="1" allowOverlap="1" wp14:anchorId="1C58656E" wp14:editId="46DB552D">
                 <wp:simplePos x="0" y="0"/>
                 <wp:positionH relativeFrom="column">
                   <wp:posOffset>5372100</wp:posOffset>
                 </wp:positionH>
                 <wp:positionV relativeFrom="paragraph">
-                  <wp:posOffset>914400</wp:posOffset>
+                  <wp:posOffset>800100</wp:posOffset>
                 </wp:positionV>
                 <wp:extent cx="914400" cy="342900"/>
                 <wp:effectExtent l="0" t="0" r="0" b="12700"/>
@@ -3724,11 +3892,19 @@
                                 <w:sz w:val="20"/>
                               </w:rPr>
                             </w:pPr>
+                            <w:proofErr w:type="gramStart"/>
                             <w:r>
                               <w:rPr>
                                 <w:sz w:val="20"/>
                               </w:rPr>
-                              <w:t>my website</w:t>
+                              <w:t>my</w:t>
+                            </w:r>
+                            <w:proofErr w:type="gramEnd"/>
+                            <w:r>
+                              <w:rPr>
+                                <w:sz w:val="20"/>
+                              </w:rPr>
+                              <w:t xml:space="preserve"> website</w:t>
                             </w:r>
                           </w:p>
                         </w:txbxContent>
@@ -3754,7 +3930,7 @@
                 <v:stroke joinstyle="miter"/>
                 <v:path gradientshapeok="t" o:connecttype="rect"/>
               </v:shapetype>
-              <v:shape id="文字方塊 3" o:spid="_x0000_s1026" type="#_x0000_t202" style="position:absolute;left:0;text-align:left;margin-left:423pt;margin-top:1in;width:1in;height:27pt;z-index:251659264;visibility:visible;mso-wrap-style:square;mso-width-percent:0;mso-wrap-distance-left:9pt;mso-wrap-distance-top:0;mso-wrap-distance-right:9pt;mso-wrap-distance-bottom:0;mso-position-horizontal:absolute;mso-position-horizontal-relative:text;mso-position-vertical:absolute;mso-position-vertical-relative:text;mso-width-percent:0;mso-width-relative:margin;v-text-anchor:top" o:gfxdata="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" filled="f" stroked="f">
+              <v:shape id="文字方塊 3" o:spid="_x0000_s1026" type="#_x0000_t202" style="position:absolute;left:0;text-align:left;margin-left:423pt;margin-top:63pt;width:1in;height:27pt;z-index:251659264;visibility:visible;mso-wrap-style:square;mso-width-percent:0;mso-wrap-distance-left:9pt;mso-wrap-distance-top:0;mso-wrap-distance-right:9pt;mso-wrap-distance-bottom:0;mso-position-horizontal:absolute;mso-position-horizontal-relative:text;mso-position-vertical:absolute;mso-position-vertical-relative:text;mso-width-percent:0;mso-width-relative:margin;v-text-anchor:top" o:gfxdata="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" filled="f" stroked="f">
                 <v:textbox>
                   <w:txbxContent>
                     <w:p>
@@ -3785,76 +3961,6 @@
             </w:pict>
           </mc:Fallback>
         </mc:AlternateContent>
-      </w:r>
-      <w:r>
-        <w:rPr>
-          <w:rFonts w:ascii="Times New Roman" w:eastAsia="標楷體" w:hAnsi="Times New Roman" w:cs="Times New Roman"/>
-          <w:noProof/>
-          <w:szCs w:val="24"/>
-          <w:lang w:eastAsia="en-US"/>
-        </w:rPr>
-        <w:drawing>
-          <wp:anchor distT="0" distB="0" distL="114300" distR="114300" simplePos="0" relativeHeight="251658240" behindDoc="0" locked="0" layoutInCell="1" allowOverlap="1" wp14:anchorId="57EEB78E" wp14:editId="136EA9DE">
-            <wp:simplePos x="0" y="0"/>
-            <wp:positionH relativeFrom="column">
-              <wp:posOffset>5372100</wp:posOffset>
-            </wp:positionH>
-            <wp:positionV relativeFrom="paragraph">
-              <wp:posOffset>228600</wp:posOffset>
-            </wp:positionV>
-            <wp:extent cx="800100" cy="800100"/>
-            <wp:effectExtent l="0" t="0" r="12700" b="12700"/>
-            <wp:wrapSquare wrapText="bothSides"/>
-            <wp:docPr id="1" name="Picture 1" descr="Maxis:Users:maxis:projects:maxis1718.github.io:static:files:maxis1718.github.io.png"/>
-            <wp:cNvGraphicFramePr>
-              <a:graphicFrameLocks xmlns:a="http://schemas.openxmlformats.org/drawingml/2006/main" noChangeAspect="1"/>
-            </wp:cNvGraphicFramePr>
-            <a:graphic xmlns:a="http://schemas.openxmlformats.org/drawingml/2006/main">
-              <a:graphicData uri="http://schemas.openxmlformats.org/drawingml/2006/picture">
-                <pic:pic xmlns:pic="http://schemas.openxmlformats.org/drawingml/2006/picture">
-                  <pic:nvPicPr>
-                    <pic:cNvPr id="0" name="Picture 1" descr="Maxis:Users:maxis:projects:maxis1718.github.io:static:files:maxis1718.github.io.png"/>
-                    <pic:cNvPicPr>
-                      <a:picLocks noChangeAspect="1" noChangeArrowheads="1"/>
-                    </pic:cNvPicPr>
-                  </pic:nvPicPr>
-                  <pic:blipFill>
-                    <a:blip r:embed="rId15">
-                      <a:extLst>
-                        <a:ext uri="{28A0092B-C50C-407E-A947-70E740481C1C}">
-                          <a14:useLocalDpi xmlns:a14="http://schemas.microsoft.com/office/drawing/2010/main" val="0"/>
-                        </a:ext>
-                      </a:extLst>
-                    </a:blip>
-                    <a:srcRect/>
-                    <a:stretch>
-                      <a:fillRect/>
-                    </a:stretch>
-                  </pic:blipFill>
-                  <pic:spPr bwMode="auto">
-                    <a:xfrm>
-                      <a:off x="0" y="0"/>
-                      <a:ext cx="800100" cy="800100"/>
-                    </a:xfrm>
-                    <a:prstGeom prst="rect">
-                      <a:avLst/>
-                    </a:prstGeom>
-                    <a:noFill/>
-                    <a:ln>
-                      <a:noFill/>
-                    </a:ln>
-                  </pic:spPr>
-                </pic:pic>
-              </a:graphicData>
-            </a:graphic>
-            <wp14:sizeRelH relativeFrom="page">
-              <wp14:pctWidth>0</wp14:pctWidth>
-            </wp14:sizeRelH>
-            <wp14:sizeRelV relativeFrom="page">
-              <wp14:pctHeight>0</wp14:pctHeight>
-            </wp14:sizeRelV>
-          </wp:anchor>
-        </w:drawing>
       </w:r>
     </w:p>
     <w:sectPr>
@@ -4842,18 +4948,18 @@
     <w:lsdException w:name="Bibliography" w:uiPriority="37"/>
     <w:lsdException w:name="TOC Heading" w:uiPriority="39" w:qFormat="1"/>
   </w:latentStyles>
-  <w:style w:type="paragraph" w:default="1" w:styleId="Normal">
+  <w:style w:type="paragraph" w:default="1" w:styleId="a">
     <w:name w:val="Normal"/>
     <w:qFormat/>
     <w:pPr>
       <w:widowControl w:val="0"/>
     </w:pPr>
   </w:style>
-  <w:style w:type="paragraph" w:styleId="Heading3">
+  <w:style w:type="paragraph" w:styleId="3">
     <w:name w:val="heading 3"/>
-    <w:basedOn w:val="Normal"/>
-    <w:next w:val="Normal"/>
-    <w:link w:val="Heading3Char"/>
+    <w:basedOn w:val="a"/>
+    <w:next w:val="a"/>
+    <w:link w:val="3Char"/>
     <w:uiPriority w:val="9"/>
     <w:semiHidden/>
     <w:unhideWhenUsed/>
@@ -4872,13 +4978,13 @@
       <w:color w:val="4F81BD" w:themeColor="accent1"/>
     </w:rPr>
   </w:style>
-  <w:style w:type="character" w:default="1" w:styleId="DefaultParagraphFont">
+  <w:style w:type="character" w:default="1" w:styleId="a0">
     <w:name w:val="Default Paragraph Font"/>
     <w:uiPriority w:val="1"/>
     <w:semiHidden/>
     <w:unhideWhenUsed/>
   </w:style>
-  <w:style w:type="table" w:default="1" w:styleId="TableNormal">
+  <w:style w:type="table" w:default="1" w:styleId="a1">
     <w:name w:val="Normal Table"/>
     <w:uiPriority w:val="99"/>
     <w:semiHidden/>
@@ -4893,15 +4999,15 @@
       </w:tblCellMar>
     </w:tblPr>
   </w:style>
-  <w:style w:type="numbering" w:default="1" w:styleId="NoList">
+  <w:style w:type="numbering" w:default="1" w:styleId="a2">
     <w:name w:val="No List"/>
     <w:uiPriority w:val="99"/>
     <w:semiHidden/>
     <w:unhideWhenUsed/>
   </w:style>
-  <w:style w:type="paragraph" w:styleId="ListParagraph">
+  <w:style w:type="paragraph" w:styleId="a3">
     <w:name w:val="List Paragraph"/>
-    <w:basedOn w:val="Normal"/>
+    <w:basedOn w:val="a"/>
     <w:uiPriority w:val="34"/>
     <w:qFormat/>
     <w:rsid w:val="00730698"/>
@@ -4909,10 +5015,10 @@
       <w:ind w:leftChars="200" w:left="480"/>
     </w:pPr>
   </w:style>
-  <w:style w:type="paragraph" w:styleId="BalloonText">
+  <w:style w:type="paragraph" w:styleId="a4">
     <w:name w:val="Balloon Text"/>
-    <w:basedOn w:val="Normal"/>
-    <w:link w:val="BalloonTextChar"/>
+    <w:basedOn w:val="a"/>
+    <w:link w:val="Char"/>
     <w:uiPriority w:val="99"/>
     <w:semiHidden/>
     <w:unhideWhenUsed/>
@@ -4923,10 +5029,10 @@
       <w:szCs w:val="18"/>
     </w:rPr>
   </w:style>
-  <w:style w:type="character" w:customStyle="1" w:styleId="BalloonTextChar">
-    <w:name w:val="Balloon Text Char"/>
-    <w:basedOn w:val="DefaultParagraphFont"/>
-    <w:link w:val="BalloonText"/>
+  <w:style w:type="character" w:customStyle="1" w:styleId="Char">
+    <w:name w:val="註解方塊文字 Char"/>
+    <w:basedOn w:val="a0"/>
+    <w:link w:val="a4"/>
     <w:uiPriority w:val="99"/>
     <w:semiHidden/>
     <w:rsid w:val="00E66749"/>
@@ -4936,9 +5042,9 @@
       <w:szCs w:val="18"/>
     </w:rPr>
   </w:style>
-  <w:style w:type="character" w:styleId="Hyperlink">
+  <w:style w:type="character" w:styleId="a5">
     <w:name w:val="Hyperlink"/>
-    <w:basedOn w:val="DefaultParagraphFont"/>
+    <w:basedOn w:val="a0"/>
     <w:uiPriority w:val="99"/>
     <w:unhideWhenUsed/>
     <w:rsid w:val="00FF13EE"/>
@@ -4947,9 +5053,9 @@
       <w:u w:val="single"/>
     </w:rPr>
   </w:style>
-  <w:style w:type="table" w:styleId="TableGrid">
+  <w:style w:type="table" w:styleId="a6">
     <w:name w:val="Table Grid"/>
-    <w:basedOn w:val="TableNormal"/>
+    <w:basedOn w:val="a1"/>
     <w:uiPriority w:val="59"/>
     <w:rsid w:val="00F95631"/>
     <w:tblPr>
@@ -4970,9 +5076,9 @@
       </w:tblCellMar>
     </w:tblPr>
   </w:style>
-  <w:style w:type="character" w:styleId="FollowedHyperlink">
+  <w:style w:type="character" w:styleId="a7">
     <w:name w:val="FollowedHyperlink"/>
-    <w:basedOn w:val="DefaultParagraphFont"/>
+    <w:basedOn w:val="a0"/>
     <w:uiPriority w:val="99"/>
     <w:semiHidden/>
     <w:unhideWhenUsed/>
@@ -4982,10 +5088,10 @@
       <w:u w:val="single"/>
     </w:rPr>
   </w:style>
-  <w:style w:type="character" w:customStyle="1" w:styleId="Heading3Char">
-    <w:name w:val="Heading 3 Char"/>
-    <w:basedOn w:val="DefaultParagraphFont"/>
-    <w:link w:val="Heading3"/>
+  <w:style w:type="character" w:customStyle="1" w:styleId="3Char">
+    <w:name w:val="標題 3 Char"/>
+    <w:basedOn w:val="a0"/>
+    <w:link w:val="3"/>
     <w:uiPriority w:val="9"/>
     <w:semiHidden/>
     <w:rsid w:val="00867822"/>
@@ -5152,18 +5258,18 @@
     <w:lsdException w:name="Bibliography" w:uiPriority="37"/>
     <w:lsdException w:name="TOC Heading" w:uiPriority="39" w:qFormat="1"/>
   </w:latentStyles>
-  <w:style w:type="paragraph" w:default="1" w:styleId="Normal">
+  <w:style w:type="paragraph" w:default="1" w:styleId="a">
     <w:name w:val="Normal"/>
     <w:qFormat/>
     <w:pPr>
       <w:widowControl w:val="0"/>
     </w:pPr>
   </w:style>
-  <w:style w:type="paragraph" w:styleId="Heading3">
+  <w:style w:type="paragraph" w:styleId="3">
     <w:name w:val="heading 3"/>
-    <w:basedOn w:val="Normal"/>
-    <w:next w:val="Normal"/>
-    <w:link w:val="Heading3Char"/>
+    <w:basedOn w:val="a"/>
+    <w:next w:val="a"/>
+    <w:link w:val="3Char"/>
     <w:uiPriority w:val="9"/>
     <w:semiHidden/>
     <w:unhideWhenUsed/>
@@ -5182,13 +5288,13 @@
       <w:color w:val="4F81BD" w:themeColor="accent1"/>
     </w:rPr>
   </w:style>
-  <w:style w:type="character" w:default="1" w:styleId="DefaultParagraphFont">
+  <w:style w:type="character" w:default="1" w:styleId="a0">
     <w:name w:val="Default Paragraph Font"/>
     <w:uiPriority w:val="1"/>
     <w:semiHidden/>
     <w:unhideWhenUsed/>
   </w:style>
-  <w:style w:type="table" w:default="1" w:styleId="TableNormal">
+  <w:style w:type="table" w:default="1" w:styleId="a1">
     <w:name w:val="Normal Table"/>
     <w:uiPriority w:val="99"/>
     <w:semiHidden/>
@@ -5203,15 +5309,15 @@
       </w:tblCellMar>
     </w:tblPr>
   </w:style>
-  <w:style w:type="numbering" w:default="1" w:styleId="NoList">
+  <w:style w:type="numbering" w:default="1" w:styleId="a2">
     <w:name w:val="No List"/>
     <w:uiPriority w:val="99"/>
     <w:semiHidden/>
     <w:unhideWhenUsed/>
   </w:style>
-  <w:style w:type="paragraph" w:styleId="ListParagraph">
+  <w:style w:type="paragraph" w:styleId="a3">
     <w:name w:val="List Paragraph"/>
-    <w:basedOn w:val="Normal"/>
+    <w:basedOn w:val="a"/>
     <w:uiPriority w:val="34"/>
     <w:qFormat/>
     <w:rsid w:val="00730698"/>
@@ -5219,10 +5325,10 @@
       <w:ind w:leftChars="200" w:left="480"/>
     </w:pPr>
   </w:style>
-  <w:style w:type="paragraph" w:styleId="BalloonText">
+  <w:style w:type="paragraph" w:styleId="a4">
     <w:name w:val="Balloon Text"/>
-    <w:basedOn w:val="Normal"/>
-    <w:link w:val="BalloonTextChar"/>
+    <w:basedOn w:val="a"/>
+    <w:link w:val="Char"/>
     <w:uiPriority w:val="99"/>
     <w:semiHidden/>
     <w:unhideWhenUsed/>
@@ -5233,10 +5339,10 @@
       <w:szCs w:val="18"/>
     </w:rPr>
   </w:style>
-  <w:style w:type="character" w:customStyle="1" w:styleId="BalloonTextChar">
-    <w:name w:val="Balloon Text Char"/>
-    <w:basedOn w:val="DefaultParagraphFont"/>
-    <w:link w:val="BalloonText"/>
+  <w:style w:type="character" w:customStyle="1" w:styleId="Char">
+    <w:name w:val="註解方塊文字 Char"/>
+    <w:basedOn w:val="a0"/>
+    <w:link w:val="a4"/>
     <w:uiPriority w:val="99"/>
     <w:semiHidden/>
     <w:rsid w:val="00E66749"/>
@@ -5246,9 +5352,9 @@
       <w:szCs w:val="18"/>
     </w:rPr>
   </w:style>
-  <w:style w:type="character" w:styleId="Hyperlink">
+  <w:style w:type="character" w:styleId="a5">
     <w:name w:val="Hyperlink"/>
-    <w:basedOn w:val="DefaultParagraphFont"/>
+    <w:basedOn w:val="a0"/>
     <w:uiPriority w:val="99"/>
     <w:unhideWhenUsed/>
     <w:rsid w:val="00FF13EE"/>
@@ -5257,9 +5363,9 @@
       <w:u w:val="single"/>
     </w:rPr>
   </w:style>
-  <w:style w:type="table" w:styleId="TableGrid">
+  <w:style w:type="table" w:styleId="a6">
     <w:name w:val="Table Grid"/>
-    <w:basedOn w:val="TableNormal"/>
+    <w:basedOn w:val="a1"/>
     <w:uiPriority w:val="59"/>
     <w:rsid w:val="00F95631"/>
     <w:tblPr>
@@ -5280,9 +5386,9 @@
       </w:tblCellMar>
     </w:tblPr>
   </w:style>
-  <w:style w:type="character" w:styleId="FollowedHyperlink">
+  <w:style w:type="character" w:styleId="a7">
     <w:name w:val="FollowedHyperlink"/>
-    <w:basedOn w:val="DefaultParagraphFont"/>
+    <w:basedOn w:val="a0"/>
     <w:uiPriority w:val="99"/>
     <w:semiHidden/>
     <w:unhideWhenUsed/>
@@ -5292,10 +5398,10 @@
       <w:u w:val="single"/>
     </w:rPr>
   </w:style>
-  <w:style w:type="character" w:customStyle="1" w:styleId="Heading3Char">
-    <w:name w:val="Heading 3 Char"/>
-    <w:basedOn w:val="DefaultParagraphFont"/>
-    <w:link w:val="Heading3"/>
+  <w:style w:type="character" w:customStyle="1" w:styleId="3Char">
+    <w:name w:val="標題 3 Char"/>
+    <w:basedOn w:val="a0"/>
+    <w:link w:val="3"/>
     <w:uiPriority w:val="9"/>
     <w:semiHidden/>
     <w:rsid w:val="00867822"/>
@@ -5599,7 +5705,7 @@
 </file>
 
 <file path=customXml/itemProps1.xml><?xml version="1.0" encoding="utf-8"?>
-<ds:datastoreItem xmlns:ds="http://schemas.openxmlformats.org/officeDocument/2006/customXml" ds:itemID="{D5CD443B-C718-214B-A795-F38151284394}">
+<ds:datastoreItem xmlns:ds="http://schemas.openxmlformats.org/officeDocument/2006/customXml" ds:itemID="{933935C7-DEED-134F-83B2-CBF9AC7C1120}">
   <ds:schemaRefs>
     <ds:schemaRef ds:uri="http://schemas.openxmlformats.org/officeDocument/2006/bibliography"/>
   </ds:schemaRefs>

</xml_diff>